<commit_message>
add asnwer day2 from 1-9
</commit_message>
<xml_diff>
--- a/ex6/note.docx
+++ b/ex6/note.docx
@@ -625,44 +625,6 @@
           <w:numId w:val="2"/>
         </w:numPr>
         <w:shd w:val="clear" w:color="auto" w:fill="FFFFFF"/>
-        <w:spacing w:before="100" w:beforeAutospacing="1" w:after="150" w:line="240" w:lineRule="auto"/>
-        <w:ind w:left="1035"/>
-        <w:jc w:val="both"/>
-        <w:rPr>
-          <w:rFonts w:ascii="Arial" w:eastAsia="Times New Roman" w:hAnsi="Arial" w:cs="Arial"/>
-          <w:color w:val="222222"/>
-          <w:sz w:val="23"/>
-          <w:szCs w:val="23"/>
-        </w:rPr>
-      </w:pPr>
-      <w:r>
-        <w:rPr>
-          <w:rFonts w:ascii="Arial" w:eastAsia="Times New Roman" w:hAnsi="Arial" w:cs="Arial"/>
-          <w:b/>
-          <w:bCs/>
-          <w:color w:val="222222"/>
-          <w:sz w:val="23"/>
-          <w:szCs w:val="23"/>
-        </w:rPr>
-        <w:t>diff:</w:t>
-      </w:r>
-      <w:r>
-        <w:rPr>
-          <w:rFonts w:ascii="Arial" w:eastAsia="Times New Roman" w:hAnsi="Arial" w:cs="Arial"/>
-          <w:color w:val="222222"/>
-          <w:sz w:val="23"/>
-          <w:szCs w:val="23"/>
-        </w:rPr>
-        <w:t> So sánh sự sai khác giữa phiên bản hiện tại với phiên bản muốn so sánh, nó sẽ thể hiện các sự khác nhau</w:t>
-      </w:r>
-    </w:p>
-    <w:p>
-      <w:pPr>
-        <w:numPr>
-          <w:ilvl w:val="0"/>
-          <w:numId w:val="2"/>
-        </w:numPr>
-        <w:shd w:val="clear" w:color="auto" w:fill="FFFFFF"/>
         <w:spacing w:before="100" w:beforeAutospacing="1" w:after="0" w:line="240" w:lineRule="auto"/>
         <w:ind w:left="1035"/>
         <w:jc w:val="both"/>
@@ -775,8 +737,17 @@
           <w:sz w:val="23"/>
           <w:szCs w:val="23"/>
         </w:rPr>
+        <w:t xml:space="preserve">Lợi ích đầu tiên, chính là bạn biết được ai đã commit và commit cái gì. Tiếp theo, source của bạn có thể phát triển theo nhiều nhánh. Nguyên tắc làm việc với các nhánh như thế này: Bạn </w:t>
+      </w:r>
+      <w:r>
+        <w:rPr>
+          <w:rFonts w:ascii="Arial" w:hAnsi="Arial" w:cs="Arial"/>
+          <w:color w:val="222222"/>
+          <w:sz w:val="23"/>
+          <w:szCs w:val="23"/>
+        </w:rPr>
         <w:lastRenderedPageBreak/>
-        <w:t>Lợi ích đầu tiên, chính là bạn biết được ai đã commit và commit cái gì. Tiếp theo, source của bạn có thể phát triển theo nhiều nhánh. Nguyên tắc làm việc với các nhánh như thế này: Bạn có thể rẽ nhiều nhánh để phát triển project. Nhưng cuối cùng, bạn phải merge lại vào nhánh MASTER để ra được project hoàn chỉnh.</w:t>
+        <w:t>có thể rẽ nhiều nhánh để phát triển project. Nhưng cuối cùng, bạn phải merge lại vào nhánh MASTER để ra được project hoàn chỉnh.</w:t>
       </w:r>
     </w:p>
     <w:p>
@@ -1370,11 +1341,6 @@
       <w:pPr>
         <w:pStyle w:val="Heading2"/>
       </w:pPr>
-    </w:p>
-    <w:p>
-      <w:pPr>
-        <w:pStyle w:val="Heading2"/>
-      </w:pPr>
       <w:r>
         <w:t xml:space="preserve">4. </w:t>
       </w:r>
@@ -1427,26 +1393,32 @@
       </w:pPr>
       <w:proofErr w:type="gramStart"/>
       <w:r>
+        <w:t>Git</w:t>
+      </w:r>
+      <w:proofErr w:type="gramEnd"/>
+      <w:r>
+        <w:t xml:space="preserve"> cherry-pick</w:t>
+      </w:r>
+    </w:p>
+    <w:p>
+      <w:r>
+        <w:t>Là một cách để checkout 1 commit bất kỳ tại 1 branch được chỉ định về bra</w:t>
+      </w:r>
+      <w:r>
+        <w:t>n</w:t>
+      </w:r>
+      <w:r>
+        <w:t>ch hiện tại. Hay chính là git cherry-pick sẽ bốc thay đổi của 1 commit trên 1 nhánh nào đó áp dụng vào nhánh hiện tại.</w:t>
+      </w:r>
+    </w:p>
+    <w:p>
+      <w:r>
+        <w:t>Lấy 1 commit từ 1 brach bỏ vào master</w:t>
+      </w:r>
+    </w:p>
+    <w:p>
+      <w:r>
         <w:lastRenderedPageBreak/>
-        <w:t>Git</w:t>
-      </w:r>
-      <w:proofErr w:type="gramEnd"/>
-      <w:r>
-        <w:t xml:space="preserve"> cherry-pick</w:t>
-      </w:r>
-    </w:p>
-    <w:p>
-      <w:r>
-        <w:t>Là một cách để checkout 1 commit bất kỳ tại 1 branch được chỉ định về brach hiện tại. Hay chính là git cherry-pick sẽ bốc thay đổi của 1 commit trên 1 nhánh nào đó áp dụng vào nhánh hiện tại.</w:t>
-      </w:r>
-    </w:p>
-    <w:p>
-      <w:r>
-        <w:t>Lấy 1 commit từ 1 brach bỏ vào master</w:t>
-      </w:r>
-    </w:p>
-    <w:p>
-      <w:r>
         <w:t>Lấy n commits từ 1 brach bỏ vào master</w:t>
       </w:r>
     </w:p>
@@ -1628,18 +1600,55 @@
     </w:p>
     <w:p>
       <w:r>
+        <w:t>Git checkout -b branch có thể tạo 1 nhánh mới</w:t>
+      </w:r>
+    </w:p>
+    <w:p>
+      <w:r>
+        <w:t>Git merge A-&gt;B</w:t>
+      </w:r>
+    </w:p>
+    <w:p>
+      <w:r>
+        <w:t>Checkout sang B</w:t>
+      </w:r>
+    </w:p>
+    <w:p>
+      <w:pPr>
+        <w:pStyle w:val="Heading2"/>
+      </w:pPr>
+      <w:r>
         <w:lastRenderedPageBreak/>
-        <w:t>Git checkout -b branch có thể tạo 1 nhánh mới</w:t>
-      </w:r>
-    </w:p>
-    <w:p>
-      <w:r>
-        <w:t>Git merge A-&gt;B</w:t>
-      </w:r>
-    </w:p>
-    <w:p>
-      <w:r>
-        <w:t>Checkout sang B</w:t>
+        <w:t>10. get reset</w:t>
+      </w:r>
+    </w:p>
+    <w:p>
+      <w:proofErr w:type="gramStart"/>
+      <w:r>
+        <w:t>--  Soft</w:t>
+      </w:r>
+      <w:proofErr w:type="gramEnd"/>
+      <w:r>
+        <w:t xml:space="preserve"> </w:t>
+      </w:r>
+      <w:r>
+        <w:t xml:space="preserve"> quay lại trạng thái staging area sau khi nhấn add</w:t>
+      </w:r>
+    </w:p>
+    <w:p>
+      <w:r>
+        <w:t>-- mixed</w:t>
+      </w:r>
+      <w:r>
+        <w:t xml:space="preserve"> quay lại trang thái ở working directory</w:t>
+      </w:r>
+    </w:p>
+    <w:p>
+      <w:r>
+        <w:t>-- reset</w:t>
+      </w:r>
+      <w:r>
+        <w:t xml:space="preserve"> mất luôn trạng thái thay đổi</w:t>
       </w:r>
     </w:p>
     <w:p>
@@ -1647,36 +1656,94 @@
         <w:pStyle w:val="Heading2"/>
       </w:pPr>
       <w:r>
-        <w:t>10. get reset</w:t>
-      </w:r>
-    </w:p>
-    <w:p>
+        <w:t>11. Git revert</w:t>
+      </w:r>
+    </w:p>
+    <w:p>
+      <w:r>
+        <w:t>Bỏ commit cũ, nguy hiểm khi những commit khác</w:t>
+      </w:r>
+      <w:r>
+        <w:t xml:space="preserve"> xử lí trên cùng một file nên tạo commit mới sửa thay đổi đó</w:t>
+      </w:r>
+    </w:p>
+    <w:p>
+      <w:pPr>
+        <w:pStyle w:val="Heading2"/>
+      </w:pPr>
       <w:proofErr w:type="gramStart"/>
       <w:r>
-        <w:t>--  Soft</w:t>
+        <w:t>12. .Gitignore</w:t>
       </w:r>
       <w:proofErr w:type="gramEnd"/>
+    </w:p>
+    <w:p>
+      <w:r>
+        <w:t>Qua qua những thứ không cần commit nên igonre trước khi commit vì phải xử lí nhiều thứ</w:t>
+      </w:r>
+    </w:p>
+    <w:p>
+      <w:r>
+        <w:t xml:space="preserve">13. github </w:t>
+      </w:r>
+    </w:p>
+    <w:p>
+      <w:r>
+        <w:t>Lưu trữ lịch sử commit chung giữa các user thay vì phải gửi tới n-1 người khi có sự thay đổi và cần những ngừ khác biết</w:t>
+      </w:r>
+    </w:p>
+    <w:p>
+      <w:pPr>
+        <w:pStyle w:val="Heading2"/>
+      </w:pPr>
+      <w:r>
+        <w:t>13. Git remote add origin</w:t>
+      </w:r>
+    </w:p>
+    <w:p>
+      <w:pPr>
+        <w:pStyle w:val="Heading2"/>
+      </w:pPr>
+      <w:r>
+        <w:t xml:space="preserve">14 Git credential </w:t>
+      </w:r>
+    </w:p>
+    <w:p>
+      <w:r>
+        <w:t>Lưu lại thông tin đăng nhập không phải đăng nhập lại những lần sau</w:t>
+      </w:r>
+    </w:p>
+    <w:p>
+      <w:pPr>
+        <w:pStyle w:val="Heading2"/>
+      </w:pPr>
+      <w:r>
+        <w:t>15.</w:t>
+      </w:r>
       <w:r>
         <w:t xml:space="preserve"> </w:t>
       </w:r>
       <w:r>
-        <w:t xml:space="preserve"> quay lại trạng thái staging area sau khi nhấn add</w:t>
-      </w:r>
-    </w:p>
-    <w:p>
-      <w:r>
-        <w:t>-- mixed</w:t>
-      </w:r>
-      <w:r>
-        <w:t xml:space="preserve"> quay lại trang thái ở working directory</w:t>
-      </w:r>
-    </w:p>
-    <w:p>
-      <w:r>
-        <w:t>-- reset</w:t>
-      </w:r>
-      <w:r>
-        <w:t xml:space="preserve"> mất luôn trạng thái thay đổi</w:t>
+        <w:t>Git clone &amp; pull</w:t>
+      </w:r>
+    </w:p>
+    <w:p>
+      <w:r>
+        <w:t>- Git clone copy nguyên bản repo trên github</w:t>
+      </w:r>
+    </w:p>
+    <w:p/>
+    <w:p>
+      <w:r>
+        <w:t xml:space="preserve">- git </w:t>
+      </w:r>
+      <w:proofErr w:type="gramStart"/>
+      <w:r>
+        <w:t>pull</w:t>
+      </w:r>
+      <w:proofErr w:type="gramEnd"/>
+      <w:r>
+        <w:t xml:space="preserve"> </w:t>
       </w:r>
     </w:p>
     <w:p>
@@ -1684,40 +1751,41 @@
         <w:pStyle w:val="Heading2"/>
       </w:pPr>
       <w:r>
-        <w:t>11. Git revert</w:t>
-      </w:r>
-    </w:p>
-    <w:p>
-      <w:r>
-        <w:t>Bỏ commit cũ, nguy hiểm khi những commit khác</w:t>
-      </w:r>
-      <w:r>
-        <w:t xml:space="preserve"> xử lí trên cùng một file nên tạo commit mới sửa thay đổi đó</w:t>
+        <w:t>16. git merge</w:t>
+      </w:r>
+    </w:p>
+    <w:p>
+      <w:r>
+        <w:t>Git Merge là một lệnh dùng để hợp nhất các chi nhánh độc lập thành một nhánh duy nhất trong Git.</w:t>
+      </w:r>
+    </w:p>
+    <w:p>
+      <w:r>
+        <w:t>Khi sử dụng lệnh hợp nhất trong Git, chỉ có nhánh hiện tại được cập nhật để phản ánh sự hợp nhất, còn nhánh đích sẽ không bị ảnh hưởng.</w:t>
       </w:r>
     </w:p>
     <w:p>
       <w:pPr>
         <w:pStyle w:val="Heading2"/>
       </w:pPr>
+    </w:p>
+    <w:p>
+      <w:pPr>
+        <w:pStyle w:val="Heading2"/>
+      </w:pPr>
+      <w:r>
+        <w:lastRenderedPageBreak/>
+        <w:t xml:space="preserve">16.Git rebase </w:t>
+      </w:r>
+    </w:p>
+    <w:p>
       <w:proofErr w:type="gramStart"/>
       <w:r>
-        <w:t>12. .Gitignore</w:t>
+        <w:t>git</w:t>
       </w:r>
       <w:proofErr w:type="gramEnd"/>
-    </w:p>
-    <w:p>
-      <w:r>
-        <w:t>Qua qua những thứ không cần commit nên igonre trước khi commit vì phải xử lí nhiều thứ</w:t>
-      </w:r>
-    </w:p>
-    <w:p>
-      <w:r>
-        <w:t xml:space="preserve">13. github </w:t>
-      </w:r>
-    </w:p>
-    <w:p>
-      <w:r>
-        <w:t>Lưu trữ lịch sử commit chung giữa các user thay vì phải gửi tới n-1 người khi có sự thay đổi và cần những ngừ khác biết</w:t>
+      <w:r>
+        <w:t xml:space="preserve"> rebase sữa đổi một commit trước có thể giải quyết xung đột</w:t>
       </w:r>
     </w:p>
     <w:p>
@@ -1725,7 +1793,128 @@
         <w:pStyle w:val="Heading2"/>
       </w:pPr>
       <w:r>
-        <w:t>13. Git remote add origin</w:t>
+        <w:t>Git Pull là gì?</w:t>
+      </w:r>
+    </w:p>
+    <w:p>
+      <w:pPr>
+        <w:rPr>
+          <w:sz w:val="24"/>
+          <w:szCs w:val="24"/>
+        </w:rPr>
+      </w:pPr>
+      <w:r>
+        <w:rPr>
+          <w:rStyle w:val="HTMLCode"/>
+          <w:rFonts w:ascii="Consolas" w:eastAsiaTheme="minorHAnsi" w:hAnsi="Consolas"/>
+          <w:color w:val="172B4D"/>
+          <w:shd w:val="clear" w:color="auto" w:fill="EFF4BE"/>
+        </w:rPr>
+        <w:t>Git Pull</w:t>
+      </w:r>
+      <w:r>
+        <w:t> là một lệnh dùng để tải xuống dữ liệu từ một Remote repository và cập nhật Local repository phù hợp với dữ liệu đó. Nói cách khác, </w:t>
+      </w:r>
+      <w:r>
+        <w:rPr>
+          <w:rStyle w:val="HTMLCode"/>
+          <w:rFonts w:ascii="Consolas" w:eastAsiaTheme="minorHAnsi" w:hAnsi="Consolas"/>
+          <w:color w:val="172B4D"/>
+          <w:shd w:val="clear" w:color="auto" w:fill="EFF4BE"/>
+        </w:rPr>
+        <w:t>Git Pull</w:t>
+      </w:r>
+      <w:r>
+        <w:t> là lệnh hợp nhất các thay đổi từ Remote repository vào Local repository.</w:t>
+      </w:r>
+    </w:p>
+    <w:p>
+      <w:r>
+        <w:t>Về bản chất, </w:t>
+      </w:r>
+      <w:r>
+        <w:rPr>
+          <w:rStyle w:val="HTMLCode"/>
+          <w:rFonts w:ascii="Consolas" w:eastAsiaTheme="minorHAnsi" w:hAnsi="Consolas"/>
+          <w:color w:val="172B4D"/>
+          <w:shd w:val="clear" w:color="auto" w:fill="EFF4BE"/>
+        </w:rPr>
+        <w:t>Git Pull </w:t>
+      </w:r>
+      <w:r>
+        <w:t>chính là sự kết hợp của 2 lệnh </w:t>
+      </w:r>
+      <w:r>
+        <w:rPr>
+          <w:rStyle w:val="HTMLCode"/>
+          <w:rFonts w:ascii="Consolas" w:eastAsiaTheme="minorHAnsi" w:hAnsi="Consolas"/>
+          <w:color w:val="172B4D"/>
+          <w:shd w:val="clear" w:color="auto" w:fill="EFF4BE"/>
+        </w:rPr>
+        <w:t>Git Fetch</w:t>
+      </w:r>
+      <w:r>
+        <w:t> và </w:t>
+      </w:r>
+      <w:r>
+        <w:rPr>
+          <w:rStyle w:val="HTMLCode"/>
+          <w:rFonts w:ascii="Consolas" w:eastAsiaTheme="minorHAnsi" w:hAnsi="Consolas"/>
+          <w:color w:val="172B4D"/>
+          <w:shd w:val="clear" w:color="auto" w:fill="EFF4BE"/>
+        </w:rPr>
+        <w:t>Git Merge</w:t>
+      </w:r>
+      <w:r>
+        <w:t>. Giai đoạn đầu, </w:t>
+      </w:r>
+      <w:r>
+        <w:rPr>
+          <w:rStyle w:val="HTMLCode"/>
+          <w:rFonts w:ascii="Consolas" w:eastAsiaTheme="minorHAnsi" w:hAnsi="Consolas"/>
+          <w:color w:val="172B4D"/>
+          <w:shd w:val="clear" w:color="auto" w:fill="EFF4BE"/>
+        </w:rPr>
+        <w:t>Git Pull</w:t>
+      </w:r>
+      <w:r>
+        <w:t> sẽ thực thi lệnh </w:t>
+      </w:r>
+      <w:r>
+        <w:rPr>
+          <w:rStyle w:val="HTMLCode"/>
+          <w:rFonts w:ascii="Consolas" w:eastAsiaTheme="minorHAnsi" w:hAnsi="Consolas"/>
+          <w:color w:val="172B4D"/>
+          <w:shd w:val="clear" w:color="auto" w:fill="EFF4BE"/>
+        </w:rPr>
+        <w:t>Git Fetch</w:t>
+      </w:r>
+      <w:r>
+        <w:t> ở phạm vi nhánh cục bộ mà HEAD được trỏ đến. Khi dữ liệu được tải xuống, </w:t>
+      </w:r>
+      <w:r>
+        <w:rPr>
+          <w:rStyle w:val="HTMLCode"/>
+          <w:rFonts w:ascii="Consolas" w:eastAsiaTheme="minorHAnsi" w:hAnsi="Consolas"/>
+          <w:color w:val="172B4D"/>
+          <w:shd w:val="clear" w:color="auto" w:fill="EFF4BE"/>
+        </w:rPr>
+        <w:t>Git Pull</w:t>
+      </w:r>
+      <w:r>
+        <w:t> sẽ bắt đầu quy trình hợp nhất như </w:t>
+      </w:r>
+      <w:r>
+        <w:rPr>
+          <w:rStyle w:val="HTMLCode"/>
+          <w:rFonts w:ascii="Consolas" w:eastAsiaTheme="minorHAnsi" w:hAnsi="Consolas"/>
+          <w:color w:val="172B4D"/>
+          <w:shd w:val="clear" w:color="auto" w:fill="EFF4BE"/>
+        </w:rPr>
+        <w:t>Git Merge</w:t>
+      </w:r>
+      <w:r>
+        <w:t>. Một merge commit mới sẽ được tạo và HEAD cũng được cập nhật để trỏ đến merge commit đó.</w:t>
       </w:r>
     </w:p>
     <w:p>
@@ -1733,18 +1922,54 @@
         <w:pStyle w:val="Heading2"/>
       </w:pPr>
       <w:r>
-        <w:t xml:space="preserve">14 </w:t>
-      </w:r>
-      <w:r>
-        <w:t>Git credential</w:t>
-      </w:r>
-      <w:r>
-        <w:t xml:space="preserve"> </w:t>
-      </w:r>
-    </w:p>
-    <w:p>
-      <w:r>
-        <w:t>Lưu lại thông tin đăng nhập không phải đăng nhập lại những lần sau</w:t>
+        <w:t>1. Lệnh git fetch là gì?</w:t>
+      </w:r>
+    </w:p>
+    <w:p>
+      <w:pPr>
+        <w:rPr>
+          <w:sz w:val="24"/>
+          <w:szCs w:val="24"/>
+        </w:rPr>
+      </w:pPr>
+      <w:r>
+        <w:t>Lệnh </w:t>
+      </w:r>
+      <w:r>
+        <w:rPr>
+          <w:rStyle w:val="HTMLCode"/>
+          <w:rFonts w:ascii="Consolas" w:eastAsiaTheme="minorHAnsi" w:hAnsi="Consolas"/>
+          <w:color w:val="172B4D"/>
+          <w:shd w:val="clear" w:color="auto" w:fill="EFF4BE"/>
+        </w:rPr>
+        <w:t>git fetch</w:t>
+      </w:r>
+      <w:r>
+        <w:t> là một câu lệnh của git, được sử dụng để tải xuống các nội dung từ Remote repository mà không làm thay đổi trạng thái của Local repository (các dữ liệu như commit, các file, refs). Hiểu một cách đơn giản, khi bạn thực hiện lệnh </w:t>
+      </w:r>
+      <w:r>
+        <w:rPr>
+          <w:rStyle w:val="HTMLCode"/>
+          <w:rFonts w:ascii="Consolas" w:eastAsiaTheme="minorHAnsi" w:hAnsi="Consolas"/>
+          <w:color w:val="172B4D"/>
+          <w:shd w:val="clear" w:color="auto" w:fill="EFF4BE"/>
+        </w:rPr>
+        <w:t>git fetch</w:t>
+      </w:r>
+      <w:r>
+        <w:t>, git sẽ thu thập và lưu trữ những thay đổi mới từ các branch của Remote repository về máy tính của bạn, nhưng không hợp nhất chúng với Local repository. Với </w:t>
+      </w:r>
+      <w:r>
+        <w:rPr>
+          <w:rStyle w:val="HTMLCode"/>
+          <w:rFonts w:ascii="Consolas" w:eastAsiaTheme="minorHAnsi" w:hAnsi="Consolas"/>
+          <w:color w:val="172B4D"/>
+          <w:shd w:val="clear" w:color="auto" w:fill="EFF4BE"/>
+        </w:rPr>
+        <w:t>git fetch</w:t>
+      </w:r>
+      <w:r>
+        <w:t>, bạn có thể theo dõi các commit người khác đã cập nhật lên server, đồng thời nắm bắt được những thông tin khác nhau giữa remote và local. </w:t>
       </w:r>
     </w:p>
     <w:p>
@@ -1752,34 +1977,339 @@
         <w:pStyle w:val="Heading2"/>
       </w:pPr>
       <w:r>
-        <w:t>15.</w:t>
-      </w:r>
-      <w:r>
-        <w:t xml:space="preserve"> </w:t>
-      </w:r>
-      <w:r>
-        <w:t>Git clone &amp; pull</w:t>
-      </w:r>
-    </w:p>
-    <w:p>
-      <w:r>
-        <w:t>- Git clone copy nguyên bản repo trên github</w:t>
+        <w:t>2. </w:t>
+      </w:r>
+      <w:r>
+        <w:rPr>
+          <w:rStyle w:val="Strong"/>
+          <w:rFonts w:eastAsiaTheme="majorEastAsia"/>
+          <w:b/>
+          <w:bCs/>
+        </w:rPr>
+        <w:t>Sự khác biệt giữa git pull và git fetch là gì?</w:t>
+      </w:r>
+    </w:p>
+    <w:p>
+      <w:pPr>
+        <w:rPr>
+          <w:sz w:val="24"/>
+          <w:szCs w:val="24"/>
+        </w:rPr>
+      </w:pPr>
+      <w:r>
+        <w:t>Trong quá trình làm việc với git, nhiều engineer hay bị rối và nhầm lẫn hai lệnh </w:t>
+      </w:r>
+      <w:r>
+        <w:rPr>
+          <w:rStyle w:val="HTMLCode"/>
+          <w:rFonts w:ascii="Consolas" w:eastAsiaTheme="minorHAnsi" w:hAnsi="Consolas"/>
+          <w:color w:val="172B4D"/>
+          <w:shd w:val="clear" w:color="auto" w:fill="EFF4BE"/>
+        </w:rPr>
+        <w:t>git fetch</w:t>
+      </w:r>
+      <w:r>
+        <w:t> và </w:t>
+      </w:r>
+      <w:r>
+        <w:rPr>
+          <w:rStyle w:val="HTMLCode"/>
+          <w:rFonts w:ascii="Consolas" w:eastAsiaTheme="minorHAnsi" w:hAnsi="Consolas"/>
+          <w:color w:val="172B4D"/>
+          <w:shd w:val="clear" w:color="auto" w:fill="EFF4BE"/>
+        </w:rPr>
+        <w:t>git pull</w:t>
+      </w:r>
+      <w:r>
+        <w:t> bởi cả hai đều được sử dụng để tải về remote content. Tuy nhiên, </w:t>
+      </w:r>
+      <w:r>
+        <w:rPr>
+          <w:rStyle w:val="HTMLCode"/>
+          <w:rFonts w:ascii="Consolas" w:eastAsiaTheme="minorHAnsi" w:hAnsi="Consolas"/>
+          <w:color w:val="172B4D"/>
+          <w:shd w:val="clear" w:color="auto" w:fill="EFF4BE"/>
+        </w:rPr>
+        <w:t>git fetch</w:t>
+      </w:r>
+      <w:r>
+        <w:t> được coi là phiên bản ‘</w:t>
+      </w:r>
+      <w:proofErr w:type="gramStart"/>
+      <w:r>
+        <w:t>an</w:t>
+      </w:r>
+      <w:proofErr w:type="gramEnd"/>
+      <w:r>
+        <w:t xml:space="preserve"> toàn’ hơn của </w:t>
+      </w:r>
+      <w:r>
+        <w:rPr>
+          <w:rStyle w:val="HTMLCode"/>
+          <w:rFonts w:ascii="Consolas" w:eastAsiaTheme="minorHAnsi" w:hAnsi="Consolas"/>
+          <w:color w:val="172B4D"/>
+          <w:shd w:val="clear" w:color="auto" w:fill="EFF4BE"/>
+        </w:rPr>
+        <w:t>git pull</w:t>
+      </w:r>
+      <w:r>
+        <w:t>. Khi sử dụng, lệnh này sẽ tải xuống remote content mà không cập nhật trạng thái hoạt động của local repository. Từ đó, nội dung công việc hiện tại của bạn không bị ảnh hưởng. Ngược lại, lệnh </w:t>
+      </w:r>
+      <w:r>
+        <w:rPr>
+          <w:rStyle w:val="HTMLCode"/>
+          <w:rFonts w:ascii="Consolas" w:eastAsiaTheme="minorHAnsi" w:hAnsi="Consolas"/>
+          <w:color w:val="172B4D"/>
+          <w:shd w:val="clear" w:color="auto" w:fill="EFF4BE"/>
+        </w:rPr>
+        <w:t>git pull</w:t>
+      </w:r>
+      <w:r>
+        <w:t> sẽ tải xuống remote content và ngay lập tức thực hiện </w:t>
+      </w:r>
+      <w:hyperlink r:id="rId7" w:history="1">
+        <w:r>
+          <w:rPr>
+            <w:rStyle w:val="Hyperlink"/>
+            <w:rFonts w:ascii="Roboto" w:hAnsi="Roboto"/>
+          </w:rPr>
+          <w:t>git merge</w:t>
+        </w:r>
+      </w:hyperlink>
+      <w:r>
+        <w:t> để merge commit cho remote content mới. Nếu bạn có các thay đổi đang chờ xử lý, điều này có thể vô tình khiến local repository rơi vào trạng thái xung đột.</w:t>
+      </w:r>
+    </w:p>
+    <w:p>
+      <w:r>
+        <w:t>Ngoài ra, </w:t>
+      </w:r>
+      <w:r>
+        <w:rPr>
+          <w:rStyle w:val="HTMLCode"/>
+          <w:rFonts w:ascii="Consolas" w:eastAsiaTheme="minorHAnsi" w:hAnsi="Consolas"/>
+          <w:color w:val="172B4D"/>
+          <w:shd w:val="clear" w:color="auto" w:fill="EFF4BE"/>
+        </w:rPr>
+        <w:t>git fetch</w:t>
+      </w:r>
+      <w:r>
+        <w:t> thường được dùng trong trường hợp có nhiều người làm việc trên cùng một nhánh. Còn </w:t>
+      </w:r>
+      <w:r>
+        <w:rPr>
+          <w:rStyle w:val="HTMLCode"/>
+          <w:rFonts w:ascii="Consolas" w:eastAsiaTheme="minorHAnsi" w:hAnsi="Consolas"/>
+          <w:color w:val="172B4D"/>
+          <w:shd w:val="clear" w:color="auto" w:fill="EFF4BE"/>
+        </w:rPr>
+        <w:t>git pull</w:t>
+      </w:r>
+      <w:r>
+        <w:t> chỉ nên sử dụng khi có một người làm việc trên nhánh để hạn chế xung đột. Bạn chỉ nên dùng lệnh </w:t>
+      </w:r>
+      <w:r>
+        <w:rPr>
+          <w:rStyle w:val="HTMLCode"/>
+          <w:rFonts w:ascii="Consolas" w:eastAsiaTheme="minorHAnsi" w:hAnsi="Consolas"/>
+          <w:color w:val="172B4D"/>
+          <w:shd w:val="clear" w:color="auto" w:fill="EFF4BE"/>
+        </w:rPr>
+        <w:t>git pull</w:t>
+      </w:r>
+      <w:r>
+        <w:t> trên một thư mục làm việc sạch (không có thay đổi đã cam kết).</w:t>
+      </w:r>
+    </w:p>
+    <w:p>
+      <w:pPr>
+        <w:pStyle w:val="Heading2"/>
+      </w:pPr>
+      <w:proofErr w:type="gramStart"/>
+      <w:r>
+        <w:t>Git</w:t>
+      </w:r>
+      <w:proofErr w:type="gramEnd"/>
+      <w:r>
+        <w:t xml:space="preserve"> rebase và git merge</w:t>
       </w:r>
     </w:p>
     <w:p/>
     <w:p>
       <w:r>
-        <w:t xml:space="preserve">- git </w:t>
-      </w:r>
+        <w:t>Ban sử dụng </w:t>
+      </w:r>
+      <w:r>
+        <w:rPr>
+          <w:rFonts w:ascii="Courier New" w:hAnsi="Courier New" w:cs="Courier New"/>
+          <w:bdr w:val="none" w:sz="0" w:space="0" w:color="auto" w:frame="1"/>
+          <w:shd w:val="clear" w:color="auto" w:fill="F1F1F1"/>
+        </w:rPr>
+        <w:t>git rebase</w:t>
+      </w:r>
+      <w:r>
+        <w:t> nếu như bạn muốn các sự thay đổi thuộc về branch của bạn luôn luôn là mới nhất. Và bạn có thể log một cách có hệ thống dễ nhìn, dễ tracking sa</w:t>
+      </w:r>
+      <w:r>
+        <w:t>u</w:t>
+      </w:r>
+      <w:r>
+        <w:t xml:space="preserve"> này.</w:t>
+      </w:r>
+    </w:p>
+    <w:p>
+      <w:r>
+        <w:lastRenderedPageBreak/>
+        <w:t>Bạn sử dụng </w:t>
+      </w:r>
+      <w:r>
+        <w:rPr>
+          <w:rFonts w:ascii="Courier New" w:hAnsi="Courier New" w:cs="Courier New"/>
+          <w:bdr w:val="none" w:sz="0" w:space="0" w:color="auto" w:frame="1"/>
+          <w:shd w:val="clear" w:color="auto" w:fill="F1F1F1"/>
+        </w:rPr>
+        <w:t>git merge</w:t>
+      </w:r>
+      <w:r>
+        <w:t> nếu bạn muốn sắp xếp các commit theo mặc định. Bạn không biết về những gì mình làm gì trên branch đó thì dùng merge cho đảm bảo việc tracking sao này có thể tốn nhiều thời gian lần mò.</w:t>
+      </w:r>
+    </w:p>
+    <w:p>
+      <w:pPr>
+        <w:pStyle w:val="Heading3"/>
+        <w:rPr>
+          <w:rFonts w:eastAsia="Times New Roman"/>
+        </w:rPr>
+      </w:pPr>
+      <w:r>
+        <w:rPr>
+          <w:rFonts w:eastAsia="Times New Roman"/>
+        </w:rPr>
+        <w:t>Một số vấn đề cần lưu ý sau:</w:t>
+      </w:r>
+    </w:p>
+    <w:p>
       <w:proofErr w:type="gramStart"/>
       <w:r>
-        <w:t>pull</w:t>
+        <w:t>Git</w:t>
       </w:r>
       <w:proofErr w:type="gramEnd"/>
       <w:r>
-        <w:t xml:space="preserve"> </w:t>
-      </w:r>
-    </w:p>
+        <w:t xml:space="preserve"> rebase thì nên dùng trên branch riêng, nó sẽ đẩy history commit của branch lên, history commit sẽ tách biệt hẳn với những commit từ branch khác, rất tiện cho quản lý các branch. Đặt biệt khi các bạn có các branch master / develop / </w:t>
+      </w:r>
+      <w:proofErr w:type="gramStart"/>
+      <w:r>
+        <w:t>hot-fix</w:t>
+      </w:r>
+      <w:proofErr w:type="gramEnd"/>
+      <w:r>
+        <w:t xml:space="preserve"> / features / release …</w:t>
+      </w:r>
+    </w:p>
+    <w:p>
+      <w:r>
+        <w:t xml:space="preserve">Cả rebase và merge sẽ conflict kinh khủng hơn nếu không update code thường xuyên chứ không phải chỉ có rebase như mọi người thường nói đâu nhé. Ví dụ: Nếu như master branch có </w:t>
+      </w:r>
+      <w:proofErr w:type="gramStart"/>
+      <w:r>
+        <w:t>time line</w:t>
+      </w:r>
+      <w:proofErr w:type="gramEnd"/>
+      <w:r>
+        <w:t xml:space="preserve"> hơn branch của bạn 1 tháng </w:t>
+      </w:r>
+      <w:r>
+        <w:rPr>
+          <w:noProof/>
+        </w:rPr>
+        <mc:AlternateContent>
+          <mc:Choice Requires="wps">
+            <w:drawing>
+              <wp:inline distT="0" distB="0" distL="0" distR="0" wp14:anchorId="4B1656A6" wp14:editId="12754A29">
+                <wp:extent cx="190500" cy="190500"/>
+                <wp:effectExtent l="0" t="0" r="0" b="0"/>
+                <wp:docPr id="1" name="Rectangle 1" descr=":trollface:"/>
+                <wp:cNvGraphicFramePr>
+                  <a:graphicFrameLocks xmlns:a="http://schemas.openxmlformats.org/drawingml/2006/main" noChangeAspect="1"/>
+                </wp:cNvGraphicFramePr>
+                <a:graphic xmlns:a="http://schemas.openxmlformats.org/drawingml/2006/main">
+                  <a:graphicData uri="http://schemas.microsoft.com/office/word/2010/wordprocessingShape">
+                    <wps:wsp>
+                      <wps:cNvSpPr>
+                        <a:spLocks noChangeAspect="1" noChangeArrowheads="1"/>
+                      </wps:cNvSpPr>
+                      <wps:spPr bwMode="auto">
+                        <a:xfrm>
+                          <a:off x="0" y="0"/>
+                          <a:ext cx="190500" cy="190500"/>
+                        </a:xfrm>
+                        <a:prstGeom prst="rect">
+                          <a:avLst/>
+                        </a:prstGeom>
+                        <a:noFill/>
+                        <a:ln>
+                          <a:noFill/>
+                        </a:ln>
+                        <a:extLst>
+                          <a:ext uri="{909E8E84-426E-40DD-AFC4-6F175D3DCCD1}">
+                            <a14:hiddenFill xmlns:a14="http://schemas.microsoft.com/office/drawing/2010/main">
+                              <a:solidFill>
+                                <a:srgbClr val="FFFFFF"/>
+                              </a:solidFill>
+                            </a14:hiddenFill>
+                          </a:ext>
+                          <a:ext uri="{91240B29-F687-4F45-9708-019B960494DF}">
+                            <a14:hiddenLine xmlns:a14="http://schemas.microsoft.com/office/drawing/2010/main" w="9525">
+                              <a:solidFill>
+                                <a:srgbClr val="000000"/>
+                              </a:solidFill>
+                              <a:miter lim="800000"/>
+                              <a:headEnd/>
+                              <a:tailEnd/>
+                            </a14:hiddenLine>
+                          </a:ext>
+                        </a:extLst>
+                      </wps:spPr>
+                      <wps:bodyPr rot="0" vert="horz" wrap="square" lIns="91440" tIns="45720" rIns="91440" bIns="45720" anchor="t" anchorCtr="0" upright="1">
+                        <a:noAutofit/>
+                      </wps:bodyPr>
+                    </wps:wsp>
+                  </a:graphicData>
+                </a:graphic>
+              </wp:inline>
+            </w:drawing>
+          </mc:Choice>
+          <mc:Fallback>
+            <w:pict>
+              <v:rect w14:anchorId="586A756A" id="Rectangle 1" o:spid="_x0000_s1026" alt=":trollface:" style="width:15pt;height:15pt;visibility:visible;mso-wrap-style:square;mso-left-percent:-10001;mso-top-percent:-10001;mso-position-horizontal:absolute;mso-position-horizontal-relative:char;mso-position-vertical:absolute;mso-position-vertical-relative:line;mso-left-percent:-10001;mso-top-percent:-10001;v-text-anchor:top" o:gfxdata="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" filled="f" stroked="f">
+                <o:lock v:ext="edit" aspectratio="t"/>
+                <w10:anchorlock/>
+              </v:rect>
+            </w:pict>
+          </mc:Fallback>
+        </mc:AlternateContent>
+      </w:r>
+      <w:r>
+        <w:t>. Lúc đó hãy rebase hay merge branch của bạn và sẽ thấy conflict 2 cái có khác gì nhau!</w:t>
+      </w:r>
+    </w:p>
+    <w:p>
+      <w:r>
+        <w:t xml:space="preserve"> Git merge là làm cho git commit list dài ra áp dụng cho branch riêng thì không phù hợp vì khó trace log vì nhiều commit dài thòn không phải do bạn tạo </w:t>
+      </w:r>
+      <w:proofErr w:type="gramStart"/>
+      <w:r>
+        <w:t>ra!?.</w:t>
+      </w:r>
+      <w:proofErr w:type="gramEnd"/>
+      <w:r>
+        <w:t xml:space="preserve"> Nhất là trong 1 dự án dài hơi, việc nhìn lại log của vài tháng trước có thể sẽ là vấn đề trong bầu trời đầy sao chổi với bạn.</w:t>
+      </w:r>
+    </w:p>
+    <w:p/>
+    <w:p/>
+    <w:p/>
+    <w:p/>
     <w:p/>
     <w:p>
       <w:pPr>
@@ -1850,6 +2380,147 @@
 <file path=word/numbering.xml><?xml version="1.0" encoding="utf-8"?>
 <w:numbering xmlns:wpc="http://schemas.microsoft.com/office/word/2010/wordprocessingCanvas" xmlns:cx="http://schemas.microsoft.com/office/drawing/2014/chartex" xmlns:cx1="http://schemas.microsoft.com/office/drawing/2015/9/8/chartex" xmlns:cx2="http://schemas.microsoft.com/office/drawing/2015/10/21/chartex" xmlns:cx3="http://schemas.microsoft.com/office/drawing/2016/5/9/chartex" xmlns:cx4="http://schemas.microsoft.com/office/drawing/2016/5/10/chartex" xmlns:cx5="http://schemas.microsoft.com/office/drawing/2016/5/11/chartex" xmlns:cx6="http://schemas.microsoft.com/office/drawing/2016/5/12/chartex" xmlns:cx7="http://schemas.microsoft.com/office/drawing/2016/5/13/chartex" xmlns:cx8="http://schemas.microsoft.com/office/drawing/2016/5/14/chartex" xmlns:mc="http://schemas.openxmlformats.org/markup-compatibility/2006" xmlns:aink="http://schemas.microsoft.com/office/drawing/2016/ink" xmlns:am3d="http://schemas.microsoft.com/office/drawing/2017/model3d" xmlns:o="urn:schemas-microsoft-com:office:office" xmlns:r="http://schemas.openxmlformats.org/officeDocument/2006/relationships" xmlns:m="http://schemas.openxmlformats.org/officeDocument/2006/math" xmlns:v="urn:schemas-microsoft-com:vml" xmlns:wp14="http://schemas.microsoft.com/office/word/2010/wordprocessingDrawing" xmlns:wp="http://schemas.openxmlformats.org/drawingml/2006/wordprocessingDrawing" xmlns:w10="urn:schemas-microsoft-com:office:word" xmlns:w="http://schemas.openxmlformats.org/wordprocessingml/2006/main" xmlns:w14="http://schemas.microsoft.com/office/word/2010/wordml" xmlns:w15="http://schemas.microsoft.com/office/word/2012/wordml" xmlns:w16cex="http://schemas.microsoft.com/office/word/2018/wordml/cex" xmlns:w16cid="http://schemas.microsoft.com/office/word/2016/wordml/cid" xmlns:w16="http://schemas.microsoft.com/office/word/2018/wordml" xmlns:w16sdtdh="http://schemas.microsoft.com/office/word/2020/wordml/sdtdatahash" xmlns:w16se="http://schemas.microsoft.com/office/word/2015/wordml/symex" xmlns:wpg="http://schemas.microsoft.com/office/word/2010/wordprocessingGroup" xmlns:wpi="http://schemas.microsoft.com/office/word/2010/wordprocessingInk" xmlns:wne="http://schemas.microsoft.com/office/word/2006/wordml" xmlns:wps="http://schemas.microsoft.com/office/word/2010/wordprocessingShape" mc:Ignorable="w14 w15 w16se w16cid w16 w16cex w16sdtdh wp14">
   <w:abstractNum w:abstractNumId="0" w15:restartNumberingAfterBreak="0">
+    <w:nsid w:val="133D348E"/>
+    <w:multiLevelType w:val="multilevel"/>
+    <w:tmpl w:val="E774F4BA"/>
+    <w:lvl w:ilvl="0">
+      <w:start w:val="1"/>
+      <w:numFmt w:val="bullet"/>
+      <w:lvlText w:val=""/>
+      <w:lvlJc w:val="left"/>
+      <w:pPr>
+        <w:tabs>
+          <w:tab w:val="num" w:pos="720"/>
+        </w:tabs>
+        <w:ind w:left="720" w:hanging="360"/>
+      </w:pPr>
+      <w:rPr>
+        <w:rFonts w:ascii="Symbol" w:hAnsi="Symbol" w:hint="default"/>
+        <w:sz w:val="20"/>
+      </w:rPr>
+    </w:lvl>
+    <w:lvl w:ilvl="1" w:tentative="1">
+      <w:numFmt w:val="bullet"/>
+      <w:lvlText w:val="o"/>
+      <w:lvlJc w:val="left"/>
+      <w:pPr>
+        <w:tabs>
+          <w:tab w:val="num" w:pos="1440"/>
+        </w:tabs>
+        <w:ind w:left="1440" w:hanging="360"/>
+      </w:pPr>
+      <w:rPr>
+        <w:rFonts w:ascii="Courier New" w:hAnsi="Courier New" w:hint="default"/>
+        <w:sz w:val="20"/>
+      </w:rPr>
+    </w:lvl>
+    <w:lvl w:ilvl="2" w:tentative="1">
+      <w:numFmt w:val="bullet"/>
+      <w:lvlText w:val=""/>
+      <w:lvlJc w:val="left"/>
+      <w:pPr>
+        <w:tabs>
+          <w:tab w:val="num" w:pos="2160"/>
+        </w:tabs>
+        <w:ind w:left="2160" w:hanging="360"/>
+      </w:pPr>
+      <w:rPr>
+        <w:rFonts w:ascii="Wingdings" w:hAnsi="Wingdings" w:hint="default"/>
+        <w:sz w:val="20"/>
+      </w:rPr>
+    </w:lvl>
+    <w:lvl w:ilvl="3" w:tentative="1">
+      <w:numFmt w:val="bullet"/>
+      <w:lvlText w:val=""/>
+      <w:lvlJc w:val="left"/>
+      <w:pPr>
+        <w:tabs>
+          <w:tab w:val="num" w:pos="2880"/>
+        </w:tabs>
+        <w:ind w:left="2880" w:hanging="360"/>
+      </w:pPr>
+      <w:rPr>
+        <w:rFonts w:ascii="Wingdings" w:hAnsi="Wingdings" w:hint="default"/>
+        <w:sz w:val="20"/>
+      </w:rPr>
+    </w:lvl>
+    <w:lvl w:ilvl="4" w:tentative="1">
+      <w:numFmt w:val="bullet"/>
+      <w:lvlText w:val=""/>
+      <w:lvlJc w:val="left"/>
+      <w:pPr>
+        <w:tabs>
+          <w:tab w:val="num" w:pos="3600"/>
+        </w:tabs>
+        <w:ind w:left="3600" w:hanging="360"/>
+      </w:pPr>
+      <w:rPr>
+        <w:rFonts w:ascii="Wingdings" w:hAnsi="Wingdings" w:hint="default"/>
+        <w:sz w:val="20"/>
+      </w:rPr>
+    </w:lvl>
+    <w:lvl w:ilvl="5" w:tentative="1">
+      <w:numFmt w:val="bullet"/>
+      <w:lvlText w:val=""/>
+      <w:lvlJc w:val="left"/>
+      <w:pPr>
+        <w:tabs>
+          <w:tab w:val="num" w:pos="4320"/>
+        </w:tabs>
+        <w:ind w:left="4320" w:hanging="360"/>
+      </w:pPr>
+      <w:rPr>
+        <w:rFonts w:ascii="Wingdings" w:hAnsi="Wingdings" w:hint="default"/>
+        <w:sz w:val="20"/>
+      </w:rPr>
+    </w:lvl>
+    <w:lvl w:ilvl="6" w:tentative="1">
+      <w:numFmt w:val="bullet"/>
+      <w:lvlText w:val=""/>
+      <w:lvlJc w:val="left"/>
+      <w:pPr>
+        <w:tabs>
+          <w:tab w:val="num" w:pos="5040"/>
+        </w:tabs>
+        <w:ind w:left="5040" w:hanging="360"/>
+      </w:pPr>
+      <w:rPr>
+        <w:rFonts w:ascii="Wingdings" w:hAnsi="Wingdings" w:hint="default"/>
+        <w:sz w:val="20"/>
+      </w:rPr>
+    </w:lvl>
+    <w:lvl w:ilvl="7" w:tentative="1">
+      <w:numFmt w:val="bullet"/>
+      <w:lvlText w:val=""/>
+      <w:lvlJc w:val="left"/>
+      <w:pPr>
+        <w:tabs>
+          <w:tab w:val="num" w:pos="5760"/>
+        </w:tabs>
+        <w:ind w:left="5760" w:hanging="360"/>
+      </w:pPr>
+      <w:rPr>
+        <w:rFonts w:ascii="Wingdings" w:hAnsi="Wingdings" w:hint="default"/>
+        <w:sz w:val="20"/>
+      </w:rPr>
+    </w:lvl>
+    <w:lvl w:ilvl="8" w:tentative="1">
+      <w:numFmt w:val="bullet"/>
+      <w:lvlText w:val=""/>
+      <w:lvlJc w:val="left"/>
+      <w:pPr>
+        <w:tabs>
+          <w:tab w:val="num" w:pos="6480"/>
+        </w:tabs>
+        <w:ind w:left="6480" w:hanging="360"/>
+      </w:pPr>
+      <w:rPr>
+        <w:rFonts w:ascii="Wingdings" w:hAnsi="Wingdings" w:hint="default"/>
+        <w:sz w:val="20"/>
+      </w:rPr>
+    </w:lvl>
+  </w:abstractNum>
+  <w:abstractNum w:abstractNumId="1" w15:restartNumberingAfterBreak="0">
     <w:nsid w:val="3C9E30CF"/>
     <w:multiLevelType w:val="multilevel"/>
     <w:tmpl w:val="3F0ACE6A"/>
@@ -1990,7 +2661,7 @@
       </w:rPr>
     </w:lvl>
   </w:abstractNum>
-  <w:abstractNum w:abstractNumId="1" w15:restartNumberingAfterBreak="0">
+  <w:abstractNum w:abstractNumId="2" w15:restartNumberingAfterBreak="0">
     <w:nsid w:val="627020E4"/>
     <w:multiLevelType w:val="hybridMultilevel"/>
     <w:tmpl w:val="233E480C"/>
@@ -2103,7 +2774,148 @@
       </w:rPr>
     </w:lvl>
   </w:abstractNum>
-  <w:abstractNum w:abstractNumId="2" w15:restartNumberingAfterBreak="0">
+  <w:abstractNum w:abstractNumId="3" w15:restartNumberingAfterBreak="0">
+    <w:nsid w:val="62D0102F"/>
+    <w:multiLevelType w:val="multilevel"/>
+    <w:tmpl w:val="2E942932"/>
+    <w:lvl w:ilvl="0">
+      <w:start w:val="1"/>
+      <w:numFmt w:val="bullet"/>
+      <w:lvlText w:val=""/>
+      <w:lvlJc w:val="left"/>
+      <w:pPr>
+        <w:tabs>
+          <w:tab w:val="num" w:pos="720"/>
+        </w:tabs>
+        <w:ind w:left="720" w:hanging="360"/>
+      </w:pPr>
+      <w:rPr>
+        <w:rFonts w:ascii="Symbol" w:hAnsi="Symbol" w:hint="default"/>
+        <w:sz w:val="20"/>
+      </w:rPr>
+    </w:lvl>
+    <w:lvl w:ilvl="1" w:tentative="1">
+      <w:numFmt w:val="bullet"/>
+      <w:lvlText w:val="o"/>
+      <w:lvlJc w:val="left"/>
+      <w:pPr>
+        <w:tabs>
+          <w:tab w:val="num" w:pos="1440"/>
+        </w:tabs>
+        <w:ind w:left="1440" w:hanging="360"/>
+      </w:pPr>
+      <w:rPr>
+        <w:rFonts w:ascii="Courier New" w:hAnsi="Courier New" w:hint="default"/>
+        <w:sz w:val="20"/>
+      </w:rPr>
+    </w:lvl>
+    <w:lvl w:ilvl="2" w:tentative="1">
+      <w:numFmt w:val="bullet"/>
+      <w:lvlText w:val=""/>
+      <w:lvlJc w:val="left"/>
+      <w:pPr>
+        <w:tabs>
+          <w:tab w:val="num" w:pos="2160"/>
+        </w:tabs>
+        <w:ind w:left="2160" w:hanging="360"/>
+      </w:pPr>
+      <w:rPr>
+        <w:rFonts w:ascii="Wingdings" w:hAnsi="Wingdings" w:hint="default"/>
+        <w:sz w:val="20"/>
+      </w:rPr>
+    </w:lvl>
+    <w:lvl w:ilvl="3" w:tentative="1">
+      <w:numFmt w:val="bullet"/>
+      <w:lvlText w:val=""/>
+      <w:lvlJc w:val="left"/>
+      <w:pPr>
+        <w:tabs>
+          <w:tab w:val="num" w:pos="2880"/>
+        </w:tabs>
+        <w:ind w:left="2880" w:hanging="360"/>
+      </w:pPr>
+      <w:rPr>
+        <w:rFonts w:ascii="Wingdings" w:hAnsi="Wingdings" w:hint="default"/>
+        <w:sz w:val="20"/>
+      </w:rPr>
+    </w:lvl>
+    <w:lvl w:ilvl="4" w:tentative="1">
+      <w:numFmt w:val="bullet"/>
+      <w:lvlText w:val=""/>
+      <w:lvlJc w:val="left"/>
+      <w:pPr>
+        <w:tabs>
+          <w:tab w:val="num" w:pos="3600"/>
+        </w:tabs>
+        <w:ind w:left="3600" w:hanging="360"/>
+      </w:pPr>
+      <w:rPr>
+        <w:rFonts w:ascii="Wingdings" w:hAnsi="Wingdings" w:hint="default"/>
+        <w:sz w:val="20"/>
+      </w:rPr>
+    </w:lvl>
+    <w:lvl w:ilvl="5" w:tentative="1">
+      <w:numFmt w:val="bullet"/>
+      <w:lvlText w:val=""/>
+      <w:lvlJc w:val="left"/>
+      <w:pPr>
+        <w:tabs>
+          <w:tab w:val="num" w:pos="4320"/>
+        </w:tabs>
+        <w:ind w:left="4320" w:hanging="360"/>
+      </w:pPr>
+      <w:rPr>
+        <w:rFonts w:ascii="Wingdings" w:hAnsi="Wingdings" w:hint="default"/>
+        <w:sz w:val="20"/>
+      </w:rPr>
+    </w:lvl>
+    <w:lvl w:ilvl="6" w:tentative="1">
+      <w:numFmt w:val="bullet"/>
+      <w:lvlText w:val=""/>
+      <w:lvlJc w:val="left"/>
+      <w:pPr>
+        <w:tabs>
+          <w:tab w:val="num" w:pos="5040"/>
+        </w:tabs>
+        <w:ind w:left="5040" w:hanging="360"/>
+      </w:pPr>
+      <w:rPr>
+        <w:rFonts w:ascii="Wingdings" w:hAnsi="Wingdings" w:hint="default"/>
+        <w:sz w:val="20"/>
+      </w:rPr>
+    </w:lvl>
+    <w:lvl w:ilvl="7" w:tentative="1">
+      <w:numFmt w:val="bullet"/>
+      <w:lvlText w:val=""/>
+      <w:lvlJc w:val="left"/>
+      <w:pPr>
+        <w:tabs>
+          <w:tab w:val="num" w:pos="5760"/>
+        </w:tabs>
+        <w:ind w:left="5760" w:hanging="360"/>
+      </w:pPr>
+      <w:rPr>
+        <w:rFonts w:ascii="Wingdings" w:hAnsi="Wingdings" w:hint="default"/>
+        <w:sz w:val="20"/>
+      </w:rPr>
+    </w:lvl>
+    <w:lvl w:ilvl="8" w:tentative="1">
+      <w:numFmt w:val="bullet"/>
+      <w:lvlText w:val=""/>
+      <w:lvlJc w:val="left"/>
+      <w:pPr>
+        <w:tabs>
+          <w:tab w:val="num" w:pos="6480"/>
+        </w:tabs>
+        <w:ind w:left="6480" w:hanging="360"/>
+      </w:pPr>
+      <w:rPr>
+        <w:rFonts w:ascii="Wingdings" w:hAnsi="Wingdings" w:hint="default"/>
+        <w:sz w:val="20"/>
+      </w:rPr>
+    </w:lvl>
+  </w:abstractNum>
+  <w:abstractNum w:abstractNumId="4" w15:restartNumberingAfterBreak="0">
     <w:nsid w:val="752D175A"/>
     <w:multiLevelType w:val="multilevel"/>
     <w:tmpl w:val="D700A0E0"/>
@@ -2243,13 +3055,19 @@
     </w:lvl>
   </w:abstractNum>
   <w:num w:numId="1">
+    <w:abstractNumId w:val="4"/>
+  </w:num>
+  <w:num w:numId="2">
+    <w:abstractNumId w:val="1"/>
+  </w:num>
+  <w:num w:numId="3">
     <w:abstractNumId w:val="2"/>
   </w:num>
-  <w:num w:numId="2">
+  <w:num w:numId="4">
     <w:abstractNumId w:val="0"/>
   </w:num>
-  <w:num w:numId="3">
-    <w:abstractNumId w:val="1"/>
+  <w:num w:numId="5">
+    <w:abstractNumId w:val="3"/>
   </w:num>
 </w:numbering>
 </file>
@@ -2882,6 +3700,11 @@
       <w:szCs w:val="20"/>
     </w:rPr>
   </w:style>
+  <w:style w:type="character" w:customStyle="1" w:styleId="pln">
+    <w:name w:val="pln"/>
+    <w:basedOn w:val="DefaultParagraphFont"/>
+    <w:rsid w:val="003E71DE"/>
+  </w:style>
 </w:styles>
 </file>
 

</xml_diff>